<commit_message>
Updated the files and demo code
</commit_message>
<xml_diff>
--- a/Notes/Introduction to Machine Learning in Production.docx
+++ b/Notes/Introduction to Machine Learning in Production.docx
@@ -23,6 +23,7 @@
           <w:szCs w:val="36"/>
         </w:rPr>
       </w:pPr>
+      <w:bookmarkStart w:id="0" w:name="_GoBack"/>
       <w:r>
         <w:rPr>
           <w:rFonts w:ascii="Source Sans Pro" w:eastAsia="굴림" w:hAnsi="Source Sans Pro" w:cs="굴림"/>
@@ -161,7 +162,7 @@
           <w:noProof/>
         </w:rPr>
         <w:drawing>
-          <wp:inline distT="0" distB="0" distL="0" distR="0" wp14:anchorId="61C05771" wp14:editId="6B8C4564">
+          <wp:inline distT="0" distB="0" distL="0" distR="0" wp14:anchorId="5565AD51" wp14:editId="38B6E1E1">
             <wp:extent cx="5731510" cy="2729865"/>
             <wp:effectExtent l="0" t="0" r="2540" b="0"/>
             <wp:docPr id="1" name="Picture 1"/>
@@ -222,7 +223,7 @@
           <w:noProof/>
         </w:rPr>
         <w:drawing>
-          <wp:inline distT="0" distB="0" distL="0" distR="0" wp14:anchorId="56B00418" wp14:editId="7D3D5CED">
+          <wp:inline distT="0" distB="0" distL="0" distR="0" wp14:anchorId="5B044C54" wp14:editId="4EF11951">
             <wp:extent cx="5731510" cy="2799080"/>
             <wp:effectExtent l="0" t="0" r="2540" b="1270"/>
             <wp:docPr id="2" name="Picture 2"/>
@@ -293,7 +294,7 @@
           <w:noProof/>
         </w:rPr>
         <w:drawing>
-          <wp:inline distT="0" distB="0" distL="0" distR="0" wp14:anchorId="0A80BEE3" wp14:editId="42946EE0">
+          <wp:inline distT="0" distB="0" distL="0" distR="0" wp14:anchorId="12651A5C" wp14:editId="4BB0FE68">
             <wp:extent cx="5731510" cy="2773045"/>
             <wp:effectExtent l="0" t="0" r="2540" b="8255"/>
             <wp:docPr id="3" name="Picture 3"/>
@@ -340,7 +341,7 @@
           <w:noProof/>
         </w:rPr>
         <w:drawing>
-          <wp:inline distT="0" distB="0" distL="0" distR="0" wp14:anchorId="5D8275D8" wp14:editId="1F4EC71F">
+          <wp:inline distT="0" distB="0" distL="0" distR="0" wp14:anchorId="601CC474" wp14:editId="4AA98CD4">
             <wp:extent cx="5731510" cy="2809875"/>
             <wp:effectExtent l="0" t="0" r="2540" b="9525"/>
             <wp:docPr id="4" name="Picture 4"/>
@@ -388,7 +389,7 @@
         </w:rPr>
         <w:lastRenderedPageBreak/>
         <w:drawing>
-          <wp:inline distT="0" distB="0" distL="0" distR="0" wp14:anchorId="7A79364D" wp14:editId="18624896">
+          <wp:inline distT="0" distB="0" distL="0" distR="0" wp14:anchorId="658C7010" wp14:editId="57B407DA">
             <wp:extent cx="5731510" cy="2838450"/>
             <wp:effectExtent l="0" t="0" r="2540" b="0"/>
             <wp:docPr id="5" name="Picture 5"/>
@@ -435,7 +436,7 @@
           <w:noProof/>
         </w:rPr>
         <w:drawing>
-          <wp:inline distT="0" distB="0" distL="0" distR="0" wp14:anchorId="2D05ABB3" wp14:editId="32D89860">
+          <wp:inline distT="0" distB="0" distL="0" distR="0" wp14:anchorId="309E2192" wp14:editId="3D7A9CAE">
             <wp:extent cx="5731510" cy="2847340"/>
             <wp:effectExtent l="0" t="0" r="2540" b="0"/>
             <wp:docPr id="6" name="Picture 6"/>
@@ -475,7 +476,7 @@
           <w:noProof/>
         </w:rPr>
         <w:drawing>
-          <wp:inline distT="0" distB="0" distL="0" distR="0" wp14:anchorId="17F2523B" wp14:editId="0857D646">
+          <wp:inline distT="0" distB="0" distL="0" distR="0" wp14:anchorId="23D9935C" wp14:editId="6CF6E339">
             <wp:extent cx="5731510" cy="2819400"/>
             <wp:effectExtent l="0" t="0" r="2540" b="0"/>
             <wp:docPr id="7" name="Picture 7"/>
@@ -580,7 +581,7 @@
           <w:noProof/>
         </w:rPr>
         <w:drawing>
-          <wp:inline distT="0" distB="0" distL="0" distR="0" wp14:anchorId="1982C6A9" wp14:editId="01E87CEB">
+          <wp:inline distT="0" distB="0" distL="0" distR="0" wp14:anchorId="5677E164" wp14:editId="500E9185">
             <wp:extent cx="5731510" cy="2813050"/>
             <wp:effectExtent l="0" t="0" r="2540" b="6350"/>
             <wp:docPr id="8" name="Picture 8"/>
@@ -638,7 +639,7 @@
           <w:noProof/>
         </w:rPr>
         <w:drawing>
-          <wp:inline distT="0" distB="0" distL="0" distR="0" wp14:anchorId="4F169C2E" wp14:editId="4B73FA0D">
+          <wp:inline distT="0" distB="0" distL="0" distR="0" wp14:anchorId="59F16D23" wp14:editId="1DF4BF0B">
             <wp:extent cx="5731510" cy="2788920"/>
             <wp:effectExtent l="0" t="0" r="2540" b="0"/>
             <wp:docPr id="9" name="Picture 9"/>
@@ -688,7 +689,7 @@
         </w:rPr>
         <w:lastRenderedPageBreak/>
         <w:drawing>
-          <wp:inline distT="0" distB="0" distL="0" distR="0" wp14:anchorId="4ED0D185" wp14:editId="2C87CA4E">
+          <wp:inline distT="0" distB="0" distL="0" distR="0" wp14:anchorId="5151CEFA" wp14:editId="4A7E3FAF">
             <wp:extent cx="5731510" cy="2759710"/>
             <wp:effectExtent l="0" t="0" r="2540" b="2540"/>
             <wp:docPr id="10" name="Picture 10"/>
@@ -755,7 +756,7 @@
           <w:noProof/>
         </w:rPr>
         <w:drawing>
-          <wp:inline distT="0" distB="0" distL="0" distR="0" wp14:anchorId="049E1319" wp14:editId="351E2CF1">
+          <wp:inline distT="0" distB="0" distL="0" distR="0" wp14:anchorId="685E07DF" wp14:editId="7A60D40B">
             <wp:extent cx="5731510" cy="2779395"/>
             <wp:effectExtent l="0" t="0" r="2540" b="1905"/>
             <wp:docPr id="11" name="Picture 11"/>
@@ -823,7 +824,7 @@
         </w:rPr>
         <w:lastRenderedPageBreak/>
         <w:drawing>
-          <wp:inline distT="0" distB="0" distL="0" distR="0" wp14:anchorId="087AF800" wp14:editId="13937998">
+          <wp:inline distT="0" distB="0" distL="0" distR="0" wp14:anchorId="6FB3A89F" wp14:editId="5A58DB10">
             <wp:extent cx="5731510" cy="2765425"/>
             <wp:effectExtent l="0" t="0" r="2540" b="0"/>
             <wp:docPr id="12" name="Picture 12"/>
@@ -889,7 +890,7 @@
           <w:noProof/>
         </w:rPr>
         <w:drawing>
-          <wp:inline distT="0" distB="0" distL="0" distR="0" wp14:anchorId="2782323B" wp14:editId="69BD0A8C">
+          <wp:inline distT="0" distB="0" distL="0" distR="0" wp14:anchorId="1DD8E608" wp14:editId="24FD85FE">
             <wp:extent cx="5731510" cy="2813050"/>
             <wp:effectExtent l="0" t="0" r="2540" b="6350"/>
             <wp:docPr id="13" name="Picture 13"/>
@@ -928,7 +929,6 @@
     <w:p>
       <w:pPr>
         <w:rPr>
-          <w:rFonts w:hint="eastAsia"/>
           <w:b/>
         </w:rPr>
       </w:pPr>
@@ -938,7 +938,7 @@
         </w:rPr>
         <w:lastRenderedPageBreak/>
         <w:drawing>
-          <wp:inline distT="0" distB="0" distL="0" distR="0" wp14:anchorId="1DAFE87F" wp14:editId="43511242">
+          <wp:inline distT="0" distB="0" distL="0" distR="0" wp14:anchorId="2D0A26E2" wp14:editId="79827C1F">
             <wp:extent cx="5731510" cy="2816225"/>
             <wp:effectExtent l="0" t="0" r="2540" b="3175"/>
             <wp:docPr id="14" name="Picture 14"/>
@@ -973,8 +973,270 @@
           </wp:inline>
         </w:drawing>
       </w:r>
-      <w:bookmarkStart w:id="0" w:name="_GoBack"/>
-      <w:bookmarkEnd w:id="0"/>
+    </w:p>
+    <w:p>
+      <w:pPr>
+        <w:rPr>
+          <w:b/>
+        </w:rPr>
+      </w:pPr>
+      <w:r>
+        <w:rPr>
+          <w:noProof/>
+        </w:rPr>
+        <w:drawing>
+          <wp:inline distT="0" distB="0" distL="0" distR="0" wp14:anchorId="1DE0B12B" wp14:editId="4FF9747E">
+            <wp:extent cx="5731510" cy="2783205"/>
+            <wp:effectExtent l="0" t="0" r="2540" b="0"/>
+            <wp:docPr id="15" name="Picture 15"/>
+            <wp:cNvGraphicFramePr>
+              <a:graphicFrameLocks xmlns:a="http://schemas.openxmlformats.org/drawingml/2006/main" noChangeAspect="1"/>
+            </wp:cNvGraphicFramePr>
+            <a:graphic xmlns:a="http://schemas.openxmlformats.org/drawingml/2006/main">
+              <a:graphicData uri="http://schemas.openxmlformats.org/drawingml/2006/picture">
+                <pic:pic xmlns:pic="http://schemas.openxmlformats.org/drawingml/2006/picture">
+                  <pic:nvPicPr>
+                    <pic:cNvPr id="1" name=""/>
+                    <pic:cNvPicPr/>
+                  </pic:nvPicPr>
+                  <pic:blipFill>
+                    <a:blip r:embed="rId21"/>
+                    <a:stretch>
+                      <a:fillRect/>
+                    </a:stretch>
+                  </pic:blipFill>
+                  <pic:spPr>
+                    <a:xfrm>
+                      <a:off x="0" y="0"/>
+                      <a:ext cx="5731510" cy="2783205"/>
+                    </a:xfrm>
+                    <a:prstGeom prst="rect">
+                      <a:avLst/>
+                    </a:prstGeom>
+                  </pic:spPr>
+                </pic:pic>
+              </a:graphicData>
+            </a:graphic>
+          </wp:inline>
+        </w:drawing>
+      </w:r>
+    </w:p>
+    <w:p>
+      <w:pPr>
+        <w:rPr>
+          <w:b/>
+        </w:rPr>
+      </w:pPr>
+      <w:r>
+        <w:rPr>
+          <w:noProof/>
+        </w:rPr>
+        <w:drawing>
+          <wp:inline distT="0" distB="0" distL="0" distR="0" wp14:anchorId="2FF6F69E" wp14:editId="305FD401">
+            <wp:extent cx="5731510" cy="2641600"/>
+            <wp:effectExtent l="0" t="0" r="2540" b="6350"/>
+            <wp:docPr id="16" name="Picture 16"/>
+            <wp:cNvGraphicFramePr>
+              <a:graphicFrameLocks xmlns:a="http://schemas.openxmlformats.org/drawingml/2006/main" noChangeAspect="1"/>
+            </wp:cNvGraphicFramePr>
+            <a:graphic xmlns:a="http://schemas.openxmlformats.org/drawingml/2006/main">
+              <a:graphicData uri="http://schemas.openxmlformats.org/drawingml/2006/picture">
+                <pic:pic xmlns:pic="http://schemas.openxmlformats.org/drawingml/2006/picture">
+                  <pic:nvPicPr>
+                    <pic:cNvPr id="1" name=""/>
+                    <pic:cNvPicPr/>
+                  </pic:nvPicPr>
+                  <pic:blipFill>
+                    <a:blip r:embed="rId22"/>
+                    <a:stretch>
+                      <a:fillRect/>
+                    </a:stretch>
+                  </pic:blipFill>
+                  <pic:spPr>
+                    <a:xfrm>
+                      <a:off x="0" y="0"/>
+                      <a:ext cx="5731510" cy="2641600"/>
+                    </a:xfrm>
+                    <a:prstGeom prst="rect">
+                      <a:avLst/>
+                    </a:prstGeom>
+                  </pic:spPr>
+                </pic:pic>
+              </a:graphicData>
+            </a:graphic>
+          </wp:inline>
+        </w:drawing>
+      </w:r>
+    </w:p>
+    <w:p>
+      <w:pPr>
+        <w:rPr>
+          <w:b/>
+        </w:rPr>
+      </w:pPr>
+      <w:r>
+        <w:rPr>
+          <w:noProof/>
+        </w:rPr>
+        <w:lastRenderedPageBreak/>
+        <w:drawing>
+          <wp:inline distT="0" distB="0" distL="0" distR="0" wp14:anchorId="67550493" wp14:editId="439D6FEA">
+            <wp:extent cx="5731510" cy="2645410"/>
+            <wp:effectExtent l="0" t="0" r="2540" b="2540"/>
+            <wp:docPr id="17" name="Picture 17"/>
+            <wp:cNvGraphicFramePr>
+              <a:graphicFrameLocks xmlns:a="http://schemas.openxmlformats.org/drawingml/2006/main" noChangeAspect="1"/>
+            </wp:cNvGraphicFramePr>
+            <a:graphic xmlns:a="http://schemas.openxmlformats.org/drawingml/2006/main">
+              <a:graphicData uri="http://schemas.openxmlformats.org/drawingml/2006/picture">
+                <pic:pic xmlns:pic="http://schemas.openxmlformats.org/drawingml/2006/picture">
+                  <pic:nvPicPr>
+                    <pic:cNvPr id="1" name=""/>
+                    <pic:cNvPicPr/>
+                  </pic:nvPicPr>
+                  <pic:blipFill>
+                    <a:blip r:embed="rId23"/>
+                    <a:stretch>
+                      <a:fillRect/>
+                    </a:stretch>
+                  </pic:blipFill>
+                  <pic:spPr>
+                    <a:xfrm>
+                      <a:off x="0" y="0"/>
+                      <a:ext cx="5731510" cy="2645410"/>
+                    </a:xfrm>
+                    <a:prstGeom prst="rect">
+                      <a:avLst/>
+                    </a:prstGeom>
+                  </pic:spPr>
+                </pic:pic>
+              </a:graphicData>
+            </a:graphic>
+          </wp:inline>
+        </w:drawing>
+      </w:r>
+    </w:p>
+    <w:p>
+      <w:r>
+        <w:rPr>
+          <w:rFonts w:hint="eastAsia"/>
+        </w:rPr>
+        <w:t>N</w:t>
+      </w:r>
+      <w:r>
+        <w:t>eed to set the threshold for the metric so that system can alert us when any metric touches the threshold</w:t>
+      </w:r>
+    </w:p>
+    <w:p>
+      <w:r>
+        <w:t xml:space="preserve">ML pipeline should be monitored because it is a cascade network and a small change in one stage can lead to </w:t>
+      </w:r>
+      <w:r>
+        <w:t xml:space="preserve">a </w:t>
+      </w:r>
+      <w:r>
+        <w:t>major output change.</w:t>
+      </w:r>
+    </w:p>
+    <w:p>
+      <w:r>
+        <w:rPr>
+          <w:noProof/>
+        </w:rPr>
+        <w:drawing>
+          <wp:inline distT="0" distB="0" distL="0" distR="0" wp14:anchorId="6D6E6241" wp14:editId="4C698DCA">
+            <wp:extent cx="5731510" cy="2803525"/>
+            <wp:effectExtent l="0" t="0" r="2540" b="0"/>
+            <wp:docPr id="18" name="Picture 18"/>
+            <wp:cNvGraphicFramePr>
+              <a:graphicFrameLocks xmlns:a="http://schemas.openxmlformats.org/drawingml/2006/main" noChangeAspect="1"/>
+            </wp:cNvGraphicFramePr>
+            <a:graphic xmlns:a="http://schemas.openxmlformats.org/drawingml/2006/main">
+              <a:graphicData uri="http://schemas.openxmlformats.org/drawingml/2006/picture">
+                <pic:pic xmlns:pic="http://schemas.openxmlformats.org/drawingml/2006/picture">
+                  <pic:nvPicPr>
+                    <pic:cNvPr id="1" name=""/>
+                    <pic:cNvPicPr/>
+                  </pic:nvPicPr>
+                  <pic:blipFill>
+                    <a:blip r:embed="rId24"/>
+                    <a:stretch>
+                      <a:fillRect/>
+                    </a:stretch>
+                  </pic:blipFill>
+                  <pic:spPr>
+                    <a:xfrm>
+                      <a:off x="0" y="0"/>
+                      <a:ext cx="5731510" cy="2803525"/>
+                    </a:xfrm>
+                    <a:prstGeom prst="rect">
+                      <a:avLst/>
+                    </a:prstGeom>
+                  </pic:spPr>
+                </pic:pic>
+              </a:graphicData>
+            </a:graphic>
+          </wp:inline>
+        </w:drawing>
+      </w:r>
+    </w:p>
+    <w:p>
+      <w:pPr>
+        <w:rPr>
+          <w:b/>
+          <w:sz w:val="24"/>
+          <w:u w:val="single"/>
+        </w:rPr>
+      </w:pPr>
+      <w:r>
+        <w:rPr>
+          <w:b/>
+          <w:sz w:val="24"/>
+          <w:u w:val="single"/>
+        </w:rPr>
+        <w:t xml:space="preserve">Week </w:t>
+      </w:r>
+      <w:r>
+        <w:rPr>
+          <w:b/>
+          <w:sz w:val="24"/>
+          <w:u w:val="single"/>
+        </w:rPr>
+        <w:t>2</w:t>
+      </w:r>
+      <w:r>
+        <w:rPr>
+          <w:b/>
+          <w:sz w:val="24"/>
+          <w:u w:val="single"/>
+        </w:rPr>
+        <w:t xml:space="preserve">: </w:t>
+      </w:r>
+      <w:r>
+        <w:rPr>
+          <w:rFonts w:hint="eastAsia"/>
+          <w:b/>
+          <w:sz w:val="24"/>
+          <w:u w:val="single"/>
+        </w:rPr>
+        <w:t>O</w:t>
+      </w:r>
+      <w:r>
+        <w:rPr>
+          <w:b/>
+          <w:sz w:val="24"/>
+          <w:u w:val="single"/>
+        </w:rPr>
+        <w:t>verview of ML lifecycle and Deployment</w:t>
+      </w:r>
+    </w:p>
+    <w:bookmarkEnd w:id="0"/>
+    <w:p>
+      <w:pPr>
+        <w:rPr>
+          <w:rFonts w:hint="eastAsia"/>
+        </w:rPr>
+      </w:pPr>
     </w:p>
     <w:sectPr>
       <w:pgSz w:w="11906" w:h="16838"/>

</xml_diff>